<commit_message>
changin method and adding test desing
</commit_message>
<xml_diff>
--- a/docs/Método Ingeniería.docx
+++ b/docs/Método Ingeniería.docx
@@ -12480,6 +12480,1077 @@
           <w:p>
             <w:r>
               <w:t>Se rotorna el nodo que ha sido eliminado del arbol</w:t>
+            </w:r>
+          </w:p>
+        </w:tc>
+      </w:tr>
+    </w:tbl>
+    <w:p/>
+    <w:p/>
+    <w:p/>
+    <w:p/>
+    <w:p/>
+    <w:p/>
+    <w:p/>
+    <w:p/>
+    <w:tbl>
+      <w:tblPr>
+        <w:tblStyle w:val="Tablaconcuadrcula"/>
+        <w:tblW w:w="0" w:type="auto"/>
+        <w:tblLook w:val="04A0" w:firstRow="1" w:lastRow="0" w:firstColumn="1" w:lastColumn="0" w:noHBand="0" w:noVBand="1"/>
+      </w:tblPr>
+      <w:tblGrid>
+        <w:gridCol w:w="1129"/>
+        <w:gridCol w:w="1134"/>
+        <w:gridCol w:w="1560"/>
+        <w:gridCol w:w="2239"/>
+        <w:gridCol w:w="2766"/>
+      </w:tblGrid>
+      <w:tr>
+        <w:tc>
+          <w:tcPr>
+            <w:tcW w:w="8828" w:type="dxa"/>
+            <w:gridSpan w:val="5"/>
+          </w:tcPr>
+          <w:p>
+            <w:r>
+              <w:rPr>
+                <w:b/>
+              </w:rPr>
+              <w:t xml:space="preserve">Objetivo de la prueba: </w:t>
+            </w:r>
+            <w:r>
+              <w:t>Añadir un nodo nuevo dentro del árbol ABB</w:t>
+            </w:r>
+          </w:p>
+          <w:p>
+            <w:pPr>
+              <w:pStyle w:val="Prrafodelista"/>
+              <w:ind w:left="1080" w:firstLine="0"/>
+              <w:contextualSpacing/>
+            </w:pPr>
+          </w:p>
+        </w:tc>
+      </w:tr>
+      <w:tr>
+        <w:tc>
+          <w:tcPr>
+            <w:tcW w:w="1129" w:type="dxa"/>
+          </w:tcPr>
+          <w:p>
+            <w:pPr>
+              <w:rPr>
+                <w:b/>
+              </w:rPr>
+            </w:pPr>
+            <w:r>
+              <w:rPr>
+                <w:b/>
+              </w:rPr>
+              <w:t>Clase</w:t>
+            </w:r>
+          </w:p>
+        </w:tc>
+        <w:tc>
+          <w:tcPr>
+            <w:tcW w:w="1134" w:type="dxa"/>
+          </w:tcPr>
+          <w:p>
+            <w:r>
+              <w:t>Método</w:t>
+            </w:r>
+          </w:p>
+        </w:tc>
+        <w:tc>
+          <w:tcPr>
+            <w:tcW w:w="1560" w:type="dxa"/>
+          </w:tcPr>
+          <w:p>
+            <w:r>
+              <w:t>Escenario</w:t>
+            </w:r>
+          </w:p>
+        </w:tc>
+        <w:tc>
+          <w:tcPr>
+            <w:tcW w:w="2239" w:type="dxa"/>
+          </w:tcPr>
+          <w:p>
+            <w:pPr>
+              <w:rPr>
+                <w:b/>
+              </w:rPr>
+            </w:pPr>
+            <w:r>
+              <w:rPr>
+                <w:b/>
+              </w:rPr>
+              <w:t>Entradas</w:t>
+            </w:r>
+          </w:p>
+        </w:tc>
+        <w:tc>
+          <w:tcPr>
+            <w:tcW w:w="2766" w:type="dxa"/>
+          </w:tcPr>
+          <w:p>
+            <w:pPr>
+              <w:rPr>
+                <w:b/>
+              </w:rPr>
+            </w:pPr>
+            <w:r>
+              <w:rPr>
+                <w:b/>
+              </w:rPr>
+              <w:t>Resultado</w:t>
+            </w:r>
+          </w:p>
+        </w:tc>
+      </w:tr>
+      <w:tr>
+        <w:tc>
+          <w:tcPr>
+            <w:tcW w:w="1129" w:type="dxa"/>
+          </w:tcPr>
+          <w:p>
+            <w:r>
+              <w:t>ABBTree</w:t>
+            </w:r>
+          </w:p>
+        </w:tc>
+        <w:tc>
+          <w:tcPr>
+            <w:tcW w:w="1134" w:type="dxa"/>
+          </w:tcPr>
+          <w:p>
+            <w:r>
+              <w:t>add()</w:t>
+            </w:r>
+          </w:p>
+        </w:tc>
+        <w:tc>
+          <w:tcPr>
+            <w:tcW w:w="1560" w:type="dxa"/>
+          </w:tcPr>
+          <w:p>
+            <w:r>
+              <w:t>setup1()</w:t>
+            </w:r>
+          </w:p>
+        </w:tc>
+        <w:tc>
+          <w:tcPr>
+            <w:tcW w:w="2239" w:type="dxa"/>
+          </w:tcPr>
+          <w:p>
+            <w:r>
+              <w:t>El valor y  la key del nodo que se va a agregar al arbol</w:t>
+            </w:r>
+          </w:p>
+        </w:tc>
+        <w:tc>
+          <w:tcPr>
+            <w:tcW w:w="2766" w:type="dxa"/>
+          </w:tcPr>
+          <w:p>
+            <w:r>
+              <w:t>Se agrega un nodo dentro del árbol ABB</w:t>
+            </w:r>
+          </w:p>
+        </w:tc>
+      </w:tr>
+    </w:tbl>
+    <w:p/>
+    <w:p/>
+    <w:tbl>
+      <w:tblPr>
+        <w:tblStyle w:val="Tablaconcuadrcula"/>
+        <w:tblW w:w="0" w:type="auto"/>
+        <w:tblLook w:val="04A0" w:firstRow="1" w:lastRow="0" w:firstColumn="1" w:lastColumn="0" w:noHBand="0" w:noVBand="1"/>
+      </w:tblPr>
+      <w:tblGrid>
+        <w:gridCol w:w="1129"/>
+        <w:gridCol w:w="1134"/>
+        <w:gridCol w:w="1560"/>
+        <w:gridCol w:w="2239"/>
+        <w:gridCol w:w="2766"/>
+      </w:tblGrid>
+      <w:tr>
+        <w:tc>
+          <w:tcPr>
+            <w:tcW w:w="8828" w:type="dxa"/>
+            <w:gridSpan w:val="5"/>
+          </w:tcPr>
+          <w:p>
+            <w:r>
+              <w:rPr>
+                <w:b/>
+              </w:rPr>
+              <w:t xml:space="preserve">Objetivo de la prueba: </w:t>
+            </w:r>
+            <w:r>
+              <w:t>Remover un nodo nuevo dentro del árbol ABB</w:t>
+            </w:r>
+          </w:p>
+          <w:p>
+            <w:pPr>
+              <w:pStyle w:val="Prrafodelista"/>
+              <w:ind w:left="1080" w:firstLine="0"/>
+              <w:contextualSpacing/>
+            </w:pPr>
+          </w:p>
+        </w:tc>
+      </w:tr>
+      <w:tr>
+        <w:tc>
+          <w:tcPr>
+            <w:tcW w:w="1129" w:type="dxa"/>
+          </w:tcPr>
+          <w:p>
+            <w:pPr>
+              <w:rPr>
+                <w:b/>
+              </w:rPr>
+            </w:pPr>
+            <w:r>
+              <w:rPr>
+                <w:b/>
+              </w:rPr>
+              <w:t>Clase</w:t>
+            </w:r>
+          </w:p>
+        </w:tc>
+        <w:tc>
+          <w:tcPr>
+            <w:tcW w:w="1134" w:type="dxa"/>
+          </w:tcPr>
+          <w:p>
+            <w:r>
+              <w:t>Método</w:t>
+            </w:r>
+          </w:p>
+        </w:tc>
+        <w:tc>
+          <w:tcPr>
+            <w:tcW w:w="1560" w:type="dxa"/>
+          </w:tcPr>
+          <w:p>
+            <w:r>
+              <w:t>Escenario</w:t>
+            </w:r>
+          </w:p>
+        </w:tc>
+        <w:tc>
+          <w:tcPr>
+            <w:tcW w:w="2239" w:type="dxa"/>
+          </w:tcPr>
+          <w:p>
+            <w:pPr>
+              <w:rPr>
+                <w:b/>
+              </w:rPr>
+            </w:pPr>
+            <w:r>
+              <w:rPr>
+                <w:b/>
+              </w:rPr>
+              <w:t>Entradas</w:t>
+            </w:r>
+          </w:p>
+        </w:tc>
+        <w:tc>
+          <w:tcPr>
+            <w:tcW w:w="2766" w:type="dxa"/>
+          </w:tcPr>
+          <w:p>
+            <w:pPr>
+              <w:rPr>
+                <w:b/>
+              </w:rPr>
+            </w:pPr>
+            <w:r>
+              <w:rPr>
+                <w:b/>
+              </w:rPr>
+              <w:t>Resultado</w:t>
+            </w:r>
+          </w:p>
+        </w:tc>
+      </w:tr>
+      <w:tr>
+        <w:tc>
+          <w:tcPr>
+            <w:tcW w:w="1129" w:type="dxa"/>
+          </w:tcPr>
+          <w:p>
+            <w:r>
+              <w:t>ABBTree</w:t>
+            </w:r>
+          </w:p>
+        </w:tc>
+        <w:tc>
+          <w:tcPr>
+            <w:tcW w:w="1134" w:type="dxa"/>
+          </w:tcPr>
+          <w:p>
+            <w:r>
+              <w:t>remove()</w:t>
+            </w:r>
+          </w:p>
+        </w:tc>
+        <w:tc>
+          <w:tcPr>
+            <w:tcW w:w="1560" w:type="dxa"/>
+          </w:tcPr>
+          <w:p>
+            <w:r>
+              <w:t>Setup2()</w:t>
+            </w:r>
+          </w:p>
+        </w:tc>
+        <w:tc>
+          <w:tcPr>
+            <w:tcW w:w="2239" w:type="dxa"/>
+          </w:tcPr>
+          <w:p>
+            <w:r>
+              <w:t>El valor y  la key del nodo que se va a eliminar del arbol</w:t>
+            </w:r>
+          </w:p>
+        </w:tc>
+        <w:tc>
+          <w:tcPr>
+            <w:tcW w:w="2766" w:type="dxa"/>
+          </w:tcPr>
+          <w:p>
+            <w:r>
+              <w:t>Se elimina un nodo dentro del árbol ABB</w:t>
+            </w:r>
+          </w:p>
+        </w:tc>
+      </w:tr>
+    </w:tbl>
+    <w:p/>
+    <w:p/>
+    <w:tbl>
+      <w:tblPr>
+        <w:tblStyle w:val="Tablaconcuadrcula"/>
+        <w:tblW w:w="0" w:type="auto"/>
+        <w:tblLook w:val="04A0" w:firstRow="1" w:lastRow="0" w:firstColumn="1" w:lastColumn="0" w:noHBand="0" w:noVBand="1"/>
+      </w:tblPr>
+      <w:tblGrid>
+        <w:gridCol w:w="1129"/>
+        <w:gridCol w:w="1134"/>
+        <w:gridCol w:w="1560"/>
+        <w:gridCol w:w="2239"/>
+        <w:gridCol w:w="2766"/>
+      </w:tblGrid>
+      <w:tr>
+        <w:tc>
+          <w:tcPr>
+            <w:tcW w:w="8828" w:type="dxa"/>
+            <w:gridSpan w:val="5"/>
+          </w:tcPr>
+          <w:p>
+            <w:r>
+              <w:rPr>
+                <w:b/>
+              </w:rPr>
+              <w:t xml:space="preserve">Objetivo de la prueba: </w:t>
+            </w:r>
+            <w:r>
+              <w:t>Buscar un nodo nuevo dentro del árbol ABB</w:t>
+            </w:r>
+          </w:p>
+          <w:p>
+            <w:pPr>
+              <w:pStyle w:val="Prrafodelista"/>
+              <w:ind w:left="1080" w:firstLine="0"/>
+              <w:contextualSpacing/>
+            </w:pPr>
+          </w:p>
+        </w:tc>
+      </w:tr>
+      <w:tr>
+        <w:tc>
+          <w:tcPr>
+            <w:tcW w:w="1129" w:type="dxa"/>
+          </w:tcPr>
+          <w:p>
+            <w:pPr>
+              <w:rPr>
+                <w:b/>
+              </w:rPr>
+            </w:pPr>
+            <w:r>
+              <w:rPr>
+                <w:b/>
+              </w:rPr>
+              <w:t>Clase</w:t>
+            </w:r>
+          </w:p>
+        </w:tc>
+        <w:tc>
+          <w:tcPr>
+            <w:tcW w:w="1134" w:type="dxa"/>
+          </w:tcPr>
+          <w:p>
+            <w:r>
+              <w:t>Método</w:t>
+            </w:r>
+          </w:p>
+        </w:tc>
+        <w:tc>
+          <w:tcPr>
+            <w:tcW w:w="1560" w:type="dxa"/>
+          </w:tcPr>
+          <w:p>
+            <w:r>
+              <w:t>Escenario</w:t>
+            </w:r>
+          </w:p>
+        </w:tc>
+        <w:tc>
+          <w:tcPr>
+            <w:tcW w:w="2239" w:type="dxa"/>
+          </w:tcPr>
+          <w:p>
+            <w:pPr>
+              <w:rPr>
+                <w:b/>
+              </w:rPr>
+            </w:pPr>
+            <w:r>
+              <w:rPr>
+                <w:b/>
+              </w:rPr>
+              <w:t>Entradas</w:t>
+            </w:r>
+          </w:p>
+        </w:tc>
+        <w:tc>
+          <w:tcPr>
+            <w:tcW w:w="2766" w:type="dxa"/>
+          </w:tcPr>
+          <w:p>
+            <w:pPr>
+              <w:rPr>
+                <w:b/>
+              </w:rPr>
+            </w:pPr>
+            <w:r>
+              <w:rPr>
+                <w:b/>
+              </w:rPr>
+              <w:t>Resultado</w:t>
+            </w:r>
+          </w:p>
+        </w:tc>
+      </w:tr>
+      <w:tr>
+        <w:tc>
+          <w:tcPr>
+            <w:tcW w:w="1129" w:type="dxa"/>
+          </w:tcPr>
+          <w:p>
+            <w:r>
+              <w:t>ABBTree</w:t>
+            </w:r>
+          </w:p>
+        </w:tc>
+        <w:tc>
+          <w:tcPr>
+            <w:tcW w:w="1134" w:type="dxa"/>
+          </w:tcPr>
+          <w:p>
+            <w:r>
+              <w:t>Search()</w:t>
+            </w:r>
+          </w:p>
+        </w:tc>
+        <w:tc>
+          <w:tcPr>
+            <w:tcW w:w="1560" w:type="dxa"/>
+          </w:tcPr>
+          <w:p>
+            <w:r>
+              <w:t>Setup3()</w:t>
+            </w:r>
+          </w:p>
+        </w:tc>
+        <w:tc>
+          <w:tcPr>
+            <w:tcW w:w="2239" w:type="dxa"/>
+          </w:tcPr>
+          <w:p>
+            <w:r>
+              <w:t>El valor de la key del nodo que se va a buscar en el arbol</w:t>
+            </w:r>
+          </w:p>
+        </w:tc>
+        <w:tc>
+          <w:tcPr>
+            <w:tcW w:w="2766" w:type="dxa"/>
+          </w:tcPr>
+          <w:p>
+            <w:r>
+              <w:t>Se retorna el nodo buscado dentro del árbol ABB</w:t>
+            </w:r>
+          </w:p>
+        </w:tc>
+      </w:tr>
+    </w:tbl>
+    <w:p/>
+    <w:p/>
+    <w:p/>
+    <w:p/>
+    <w:p/>
+    <w:p/>
+    <w:p/>
+    <w:p/>
+    <w:p/>
+    <w:tbl>
+      <w:tblPr>
+        <w:tblStyle w:val="Tablaconcuadrcula"/>
+        <w:tblW w:w="0" w:type="auto"/>
+        <w:tblLook w:val="04A0" w:firstRow="1" w:lastRow="0" w:firstColumn="1" w:lastColumn="0" w:noHBand="0" w:noVBand="1"/>
+      </w:tblPr>
+      <w:tblGrid>
+        <w:gridCol w:w="1129"/>
+        <w:gridCol w:w="1134"/>
+        <w:gridCol w:w="1560"/>
+        <w:gridCol w:w="2239"/>
+        <w:gridCol w:w="2766"/>
+      </w:tblGrid>
+      <w:tr>
+        <w:tc>
+          <w:tcPr>
+            <w:tcW w:w="8828" w:type="dxa"/>
+            <w:gridSpan w:val="5"/>
+          </w:tcPr>
+          <w:p>
+            <w:r>
+              <w:rPr>
+                <w:b/>
+              </w:rPr>
+              <w:lastRenderedPageBreak/>
+              <w:t xml:space="preserve">Objetivo de la prueba: </w:t>
+            </w:r>
+            <w:r>
+              <w:t>Añadir un nodo nuevo dentro del Trie</w:t>
+            </w:r>
+          </w:p>
+          <w:p>
+            <w:pPr>
+              <w:pStyle w:val="Prrafodelista"/>
+              <w:ind w:left="1080" w:firstLine="0"/>
+              <w:contextualSpacing/>
+            </w:pPr>
+          </w:p>
+        </w:tc>
+      </w:tr>
+      <w:tr>
+        <w:tc>
+          <w:tcPr>
+            <w:tcW w:w="1129" w:type="dxa"/>
+          </w:tcPr>
+          <w:p>
+            <w:pPr>
+              <w:rPr>
+                <w:b/>
+              </w:rPr>
+            </w:pPr>
+            <w:r>
+              <w:rPr>
+                <w:b/>
+              </w:rPr>
+              <w:t>Clase</w:t>
+            </w:r>
+          </w:p>
+        </w:tc>
+        <w:tc>
+          <w:tcPr>
+            <w:tcW w:w="1134" w:type="dxa"/>
+          </w:tcPr>
+          <w:p>
+            <w:r>
+              <w:t>Método</w:t>
+            </w:r>
+          </w:p>
+        </w:tc>
+        <w:tc>
+          <w:tcPr>
+            <w:tcW w:w="1560" w:type="dxa"/>
+          </w:tcPr>
+          <w:p>
+            <w:r>
+              <w:t>Escenario</w:t>
+            </w:r>
+          </w:p>
+        </w:tc>
+        <w:tc>
+          <w:tcPr>
+            <w:tcW w:w="2239" w:type="dxa"/>
+          </w:tcPr>
+          <w:p>
+            <w:pPr>
+              <w:rPr>
+                <w:b/>
+              </w:rPr>
+            </w:pPr>
+            <w:r>
+              <w:rPr>
+                <w:b/>
+              </w:rPr>
+              <w:t>Entradas</w:t>
+            </w:r>
+          </w:p>
+        </w:tc>
+        <w:tc>
+          <w:tcPr>
+            <w:tcW w:w="2766" w:type="dxa"/>
+          </w:tcPr>
+          <w:p>
+            <w:pPr>
+              <w:rPr>
+                <w:b/>
+              </w:rPr>
+            </w:pPr>
+            <w:r>
+              <w:rPr>
+                <w:b/>
+              </w:rPr>
+              <w:t>Resultado</w:t>
+            </w:r>
+          </w:p>
+        </w:tc>
+      </w:tr>
+      <w:tr>
+        <w:tc>
+          <w:tcPr>
+            <w:tcW w:w="1129" w:type="dxa"/>
+          </w:tcPr>
+          <w:p>
+            <w:r>
+              <w:t>Trie</w:t>
+            </w:r>
+          </w:p>
+        </w:tc>
+        <w:tc>
+          <w:tcPr>
+            <w:tcW w:w="1134" w:type="dxa"/>
+          </w:tcPr>
+          <w:p>
+            <w:r>
+              <w:t>add()</w:t>
+            </w:r>
+          </w:p>
+        </w:tc>
+        <w:tc>
+          <w:tcPr>
+            <w:tcW w:w="1560" w:type="dxa"/>
+          </w:tcPr>
+          <w:p>
+            <w:r>
+              <w:t>setup1()</w:t>
+            </w:r>
+          </w:p>
+        </w:tc>
+        <w:tc>
+          <w:tcPr>
+            <w:tcW w:w="2239" w:type="dxa"/>
+          </w:tcPr>
+          <w:p>
+            <w:r>
+              <w:t>El valor del nodo que se va a agregar dentro del Trie</w:t>
+            </w:r>
+          </w:p>
+        </w:tc>
+        <w:tc>
+          <w:tcPr>
+            <w:tcW w:w="2766" w:type="dxa"/>
+          </w:tcPr>
+          <w:p>
+            <w:r>
+              <w:t>Se agrega un nodo dentro del Trie</w:t>
+            </w:r>
+          </w:p>
+        </w:tc>
+      </w:tr>
+    </w:tbl>
+    <w:p/>
+    <w:p/>
+    <w:p/>
+    <w:tbl>
+      <w:tblPr>
+        <w:tblStyle w:val="Tablaconcuadrcula"/>
+        <w:tblW w:w="0" w:type="auto"/>
+        <w:tblLook w:val="04A0" w:firstRow="1" w:lastRow="0" w:firstColumn="1" w:lastColumn="0" w:noHBand="0" w:noVBand="1"/>
+      </w:tblPr>
+      <w:tblGrid>
+        <w:gridCol w:w="1129"/>
+        <w:gridCol w:w="1134"/>
+        <w:gridCol w:w="1560"/>
+        <w:gridCol w:w="2239"/>
+        <w:gridCol w:w="2766"/>
+      </w:tblGrid>
+      <w:tr>
+        <w:tc>
+          <w:tcPr>
+            <w:tcW w:w="8828" w:type="dxa"/>
+            <w:gridSpan w:val="5"/>
+          </w:tcPr>
+          <w:p>
+            <w:r>
+              <w:rPr>
+                <w:b/>
+              </w:rPr>
+              <w:t xml:space="preserve">Objetivo de la prueba: </w:t>
+            </w:r>
+            <w:r>
+              <w:t>Buscar un nodo nuevo dentro del Trie</w:t>
+            </w:r>
+          </w:p>
+          <w:p>
+            <w:pPr>
+              <w:pStyle w:val="Prrafodelista"/>
+              <w:ind w:left="1080" w:firstLine="0"/>
+              <w:contextualSpacing/>
+            </w:pPr>
+          </w:p>
+        </w:tc>
+      </w:tr>
+      <w:tr>
+        <w:tc>
+          <w:tcPr>
+            <w:tcW w:w="1129" w:type="dxa"/>
+          </w:tcPr>
+          <w:p>
+            <w:pPr>
+              <w:rPr>
+                <w:b/>
+              </w:rPr>
+            </w:pPr>
+            <w:r>
+              <w:rPr>
+                <w:b/>
+              </w:rPr>
+              <w:t>Clase</w:t>
+            </w:r>
+          </w:p>
+        </w:tc>
+        <w:tc>
+          <w:tcPr>
+            <w:tcW w:w="1134" w:type="dxa"/>
+          </w:tcPr>
+          <w:p>
+            <w:r>
+              <w:t>Método</w:t>
+            </w:r>
+          </w:p>
+        </w:tc>
+        <w:tc>
+          <w:tcPr>
+            <w:tcW w:w="1560" w:type="dxa"/>
+          </w:tcPr>
+          <w:p>
+            <w:r>
+              <w:t>Escenario</w:t>
+            </w:r>
+          </w:p>
+        </w:tc>
+        <w:tc>
+          <w:tcPr>
+            <w:tcW w:w="2239" w:type="dxa"/>
+          </w:tcPr>
+          <w:p>
+            <w:pPr>
+              <w:rPr>
+                <w:b/>
+              </w:rPr>
+            </w:pPr>
+            <w:r>
+              <w:rPr>
+                <w:b/>
+              </w:rPr>
+              <w:t>Entradas</w:t>
+            </w:r>
+          </w:p>
+        </w:tc>
+        <w:tc>
+          <w:tcPr>
+            <w:tcW w:w="2766" w:type="dxa"/>
+          </w:tcPr>
+          <w:p>
+            <w:pPr>
+              <w:rPr>
+                <w:b/>
+              </w:rPr>
+            </w:pPr>
+            <w:r>
+              <w:rPr>
+                <w:b/>
+              </w:rPr>
+              <w:t>Resultado</w:t>
+            </w:r>
+          </w:p>
+        </w:tc>
+      </w:tr>
+      <w:tr>
+        <w:tc>
+          <w:tcPr>
+            <w:tcW w:w="1129" w:type="dxa"/>
+          </w:tcPr>
+          <w:p>
+            <w:r>
+              <w:t>Trie</w:t>
+            </w:r>
+          </w:p>
+        </w:tc>
+        <w:tc>
+          <w:tcPr>
+            <w:tcW w:w="1134" w:type="dxa"/>
+          </w:tcPr>
+          <w:p>
+            <w:r>
+              <w:t>Search()</w:t>
+            </w:r>
+          </w:p>
+        </w:tc>
+        <w:tc>
+          <w:tcPr>
+            <w:tcW w:w="1560" w:type="dxa"/>
+          </w:tcPr>
+          <w:p>
+            <w:r>
+              <w:t>Setup2()</w:t>
+            </w:r>
+          </w:p>
+        </w:tc>
+        <w:tc>
+          <w:tcPr>
+            <w:tcW w:w="2239" w:type="dxa"/>
+          </w:tcPr>
+          <w:p>
+            <w:r>
+              <w:t>El valor del nodo que se va a buscar dentro del Trie</w:t>
+            </w:r>
+          </w:p>
+        </w:tc>
+        <w:tc>
+          <w:tcPr>
+            <w:tcW w:w="2766" w:type="dxa"/>
+          </w:tcPr>
+          <w:p>
+            <w:r>
+              <w:t>Se retorna un valor de verdad sobre dentro del Trie o no</w:t>
+            </w:r>
+          </w:p>
+        </w:tc>
+      </w:tr>
+    </w:tbl>
+    <w:p/>
+    <w:p/>
+    <w:tbl>
+      <w:tblPr>
+        <w:tblStyle w:val="Tablaconcuadrcula"/>
+        <w:tblW w:w="0" w:type="auto"/>
+        <w:tblLook w:val="04A0" w:firstRow="1" w:lastRow="0" w:firstColumn="1" w:lastColumn="0" w:noHBand="0" w:noVBand="1"/>
+      </w:tblPr>
+      <w:tblGrid>
+        <w:gridCol w:w="1129"/>
+        <w:gridCol w:w="2185"/>
+        <w:gridCol w:w="1560"/>
+        <w:gridCol w:w="2239"/>
+        <w:gridCol w:w="2766"/>
+      </w:tblGrid>
+      <w:tr>
+        <w:tc>
+          <w:tcPr>
+            <w:tcW w:w="8828" w:type="dxa"/>
+            <w:gridSpan w:val="5"/>
+          </w:tcPr>
+          <w:p>
+            <w:r>
+              <w:rPr>
+                <w:b/>
+              </w:rPr>
+              <w:t xml:space="preserve">Objetivo de la prueba: </w:t>
+            </w:r>
+            <w:r>
+              <w:t xml:space="preserve">Completar </w:t>
+            </w:r>
+            <w:r>
+              <w:t>un</w:t>
+            </w:r>
+            <w:r>
+              <w:t>a</w:t>
+            </w:r>
+            <w:r>
+              <w:t xml:space="preserve"> </w:t>
+            </w:r>
+            <w:r>
+              <w:t xml:space="preserve">palabra con </w:t>
+            </w:r>
+            <w:r>
+              <w:t>el Trie</w:t>
+            </w:r>
+          </w:p>
+          <w:p>
+            <w:pPr>
+              <w:pStyle w:val="Prrafodelista"/>
+              <w:ind w:left="1080" w:firstLine="0"/>
+              <w:contextualSpacing/>
+            </w:pPr>
+          </w:p>
+        </w:tc>
+      </w:tr>
+      <w:tr>
+        <w:tc>
+          <w:tcPr>
+            <w:tcW w:w="1129" w:type="dxa"/>
+          </w:tcPr>
+          <w:p>
+            <w:pPr>
+              <w:rPr>
+                <w:b/>
+              </w:rPr>
+            </w:pPr>
+            <w:r>
+              <w:rPr>
+                <w:b/>
+              </w:rPr>
+              <w:t>Clase</w:t>
+            </w:r>
+          </w:p>
+        </w:tc>
+        <w:tc>
+          <w:tcPr>
+            <w:tcW w:w="1134" w:type="dxa"/>
+          </w:tcPr>
+          <w:p>
+            <w:r>
+              <w:t>Método</w:t>
+            </w:r>
+          </w:p>
+        </w:tc>
+        <w:tc>
+          <w:tcPr>
+            <w:tcW w:w="1560" w:type="dxa"/>
+          </w:tcPr>
+          <w:p>
+            <w:r>
+              <w:t>Escenario</w:t>
+            </w:r>
+          </w:p>
+        </w:tc>
+        <w:tc>
+          <w:tcPr>
+            <w:tcW w:w="2239" w:type="dxa"/>
+          </w:tcPr>
+          <w:p>
+            <w:pPr>
+              <w:rPr>
+                <w:b/>
+              </w:rPr>
+            </w:pPr>
+            <w:r>
+              <w:rPr>
+                <w:b/>
+              </w:rPr>
+              <w:t>Entradas</w:t>
+            </w:r>
+          </w:p>
+        </w:tc>
+        <w:tc>
+          <w:tcPr>
+            <w:tcW w:w="2766" w:type="dxa"/>
+          </w:tcPr>
+          <w:p>
+            <w:pPr>
+              <w:rPr>
+                <w:b/>
+              </w:rPr>
+            </w:pPr>
+            <w:r>
+              <w:rPr>
+                <w:b/>
+              </w:rPr>
+              <w:t>Resultado</w:t>
+            </w:r>
+          </w:p>
+        </w:tc>
+      </w:tr>
+      <w:tr>
+        <w:tc>
+          <w:tcPr>
+            <w:tcW w:w="1129" w:type="dxa"/>
+          </w:tcPr>
+          <w:p>
+            <w:r>
+              <w:t>Trie</w:t>
+            </w:r>
+          </w:p>
+        </w:tc>
+        <w:tc>
+          <w:tcPr>
+            <w:tcW w:w="1134" w:type="dxa"/>
+          </w:tcPr>
+          <w:p>
+            <w:r>
+              <w:t>completeSentence</w:t>
+            </w:r>
+            <w:r>
+              <w:t>()</w:t>
+            </w:r>
+          </w:p>
+        </w:tc>
+        <w:tc>
+          <w:tcPr>
+            <w:tcW w:w="1560" w:type="dxa"/>
+          </w:tcPr>
+          <w:p>
+            <w:r>
+              <w:t>Setup3</w:t>
+            </w:r>
+            <w:r>
+              <w:t>()</w:t>
+            </w:r>
+          </w:p>
+        </w:tc>
+        <w:tc>
+          <w:tcPr>
+            <w:tcW w:w="2239" w:type="dxa"/>
+          </w:tcPr>
+          <w:p>
+            <w:r>
+              <w:t xml:space="preserve">El valor del nodo </w:t>
+            </w:r>
+            <w:r>
+              <w:t xml:space="preserve"> o uno similar del </w:t>
+            </w:r>
+            <w:r>
+              <w:t xml:space="preserve">que se </w:t>
+            </w:r>
+            <w:r>
+              <w:t>quiere encontrar</w:t>
+            </w:r>
+            <w:r>
+              <w:t xml:space="preserve"> dentro del Trie</w:t>
+            </w:r>
+          </w:p>
+        </w:tc>
+        <w:tc>
+          <w:tcPr>
+            <w:tcW w:w="2766" w:type="dxa"/>
+          </w:tcPr>
+          <w:p>
+            <w:r>
+              <w:t xml:space="preserve">Se </w:t>
+            </w:r>
+            <w:r>
+              <w:t>retorna un listado de los posibles palabras que se buscan</w:t>
             </w:r>
             <w:bookmarkStart w:id="0" w:name="_GoBack"/>
             <w:bookmarkEnd w:id="0"/>

</xml_diff>

<commit_message>
I correct the problem
</commit_message>
<xml_diff>
--- a/docs/Método Ingeniería.docx
+++ b/docs/Método Ingeniería.docx
@@ -500,14 +500,26 @@
       <w:pPr>
         <w:pStyle w:val="Textoindependiente"/>
         <w:spacing w:before="1"/>
-        <w:ind w:left="700" w:right="717" w:firstLine="708"/>
+        <w:ind w:left="700" w:right="717"/>
         <w:jc w:val="both"/>
       </w:pPr>
       <w:r>
         <w:t xml:space="preserve">Problema: </w:t>
       </w:r>
       <w:r>
-        <w:t>El equipo VIP de simulación nos ha contratado para desarrollar un programa que permita realizar las operaciones CRUD (</w:t>
+        <w:t xml:space="preserve">Por recomendación de los profesores de algoritmos se ha recomendado a ciertos estudiantes para que realicen procesos de investigación con diferentes profesores de la facultad de ingeniería, El equipo VIP de </w:t>
+      </w:r>
+      <w:r>
+        <w:t>simulación ha</w:t>
+      </w:r>
+      <w:r>
+        <w:t xml:space="preserve"> contratado</w:t>
+      </w:r>
+      <w:r>
+        <w:t xml:space="preserve"> </w:t>
+      </w:r>
+      <w:r>
+        <w:t>a nuestro equipo para desarrollar un programa que permita realizar las operaciones CRUD (</w:t>
       </w:r>
       <w:proofErr w:type="spellStart"/>
       <w:r>
@@ -539,7 +551,7 @@
       </w:r>
       <w:proofErr w:type="spellEnd"/>
       <w:r>
-        <w:t>) sobre una base de datos. El programa debe encargarse además de la generación de los datos de las personas.</w:t>
+        <w:t>) sobre una base de datos. El programa debe encargarse además de la generación de los datos de las personas tomando como base los registros de  dichas bases de datos nombradas anteriormente, esto con la finalidad de lograr una simulación bastante aproximada al continente americano.</w:t>
       </w:r>
     </w:p>
     <w:p>
@@ -1577,7 +1589,7 @@
           </mc:Choice>
           <mc:Fallback>
             <w:pict>
-              <v:rect w14:anchorId="431983E2" id="Rectangle 30" o:spid="_x0000_s1026" style="position:absolute;margin-left:118.1pt;margin-top:12.6pt;width:3.35pt;height:.85pt;z-index:251660288;visibility:visible;mso-wrap-style:square;mso-width-percent:0;mso-height-percent:0;mso-wrap-distance-left:9pt;mso-wrap-distance-top:0;mso-wrap-distance-right:9pt;mso-wrap-distance-bottom:0;mso-position-horizontal:absolute;mso-position-horizontal-relative:page;mso-position-vertical:absolute;mso-position-vertical-relative:text;mso-width-percent:0;mso-height-percent:0;mso-width-relative:page;mso-height-relative:page;v-text-anchor:top" o:gfxdata="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" fillcolor="black" stroked="f">
+              <v:rect w14:anchorId="09B7D2DF" id="Rectangle 30" o:spid="_x0000_s1026" style="position:absolute;margin-left:118.1pt;margin-top:12.6pt;width:3.35pt;height:.85pt;z-index:251660288;visibility:visible;mso-wrap-style:square;mso-width-percent:0;mso-height-percent:0;mso-wrap-distance-left:9pt;mso-wrap-distance-top:0;mso-wrap-distance-right:9pt;mso-wrap-distance-bottom:0;mso-position-horizontal:absolute;mso-position-horizontal-relative:page;mso-position-vertical:absolute;mso-position-vertical-relative:text;mso-width-percent:0;mso-height-percent:0;mso-width-relative:page;mso-height-relative:page;v-text-anchor:top" o:gfxdata="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" fillcolor="black" stroked="f">
                 <w10:wrap anchorx="page"/>
               </v:rect>
             </w:pict>
@@ -1829,15 +1841,7 @@
         <w:jc w:val="both"/>
       </w:pPr>
       <w:r>
-        <w:t xml:space="preserve">operaciones sobre un árbol binario de búsqueda son </w:t>
-      </w:r>
-      <w:proofErr w:type="gramStart"/>
-      <w:r>
-        <w:t>O(</w:t>
-      </w:r>
-      <w:proofErr w:type="gramEnd"/>
-      <w:r>
-        <w:t>log n) promedio, pero el peor caso es O(n), donde n es el número de elementos. La propiedad de equilibrio que debe cumplir un árbol para ser AVL asegura que la profundidad del árbol sea O(log(n)), por lo que las operaciones sobre estas estructuras no deberán recorrer mucho para hallar el elemento deseado. Como se verá, el tiempo de ejecución de las operaciones sobre estos árboles es, a lo sumo O(log(n)) en el peor caso, donde n es la cantidad de elementos del árbol. Sin embargo, y como era de esperarse, esta misma propiedad de equilibrio de los árboles AVL implica una dificultad a la hora de insertar o eliminar elementos: estas operaciones pueden no conservar dicha</w:t>
+        <w:t>operaciones sobre un árbol binario de búsqueda son O(log n) promedio, pero el peor caso es O(n), donde n es el número de elementos. La propiedad de equilibrio que debe cumplir un árbol para ser AVL asegura que la profundidad del árbol sea O(log(n)), por lo que las operaciones sobre estas estructuras no deberán recorrer mucho para hallar el elemento deseado. Como se verá, el tiempo de ejecución de las operaciones sobre estos árboles es, a lo sumo O(log(n)) en el peor caso, donde n es la cantidad de elementos del árbol. Sin embargo, y como era de esperarse, esta misma propiedad de equilibrio de los árboles AVL implica una dificultad a la hora de insertar o eliminar elementos: estas operaciones pueden no conservar dicha</w:t>
       </w:r>
       <w:r>
         <w:rPr>
@@ -2317,6 +2321,7 @@
           <w:id w:val="853308431"/>
           <w:citation/>
         </w:sdtPr>
+        <w:sdtEndPr/>
         <w:sdtContent>
           <w:r>
             <w:rPr>
@@ -2446,6 +2451,7 @@
           <w:id w:val="-1851407104"/>
           <w:citation/>
         </w:sdtPr>
+        <w:sdtEndPr/>
         <w:sdtContent>
           <w:r>
             <w:rPr>
@@ -2585,6 +2591,7 @@
           <w:id w:val="-948699781"/>
           <w:citation/>
         </w:sdtPr>
+        <w:sdtEndPr/>
         <w:sdtContent>
           <w:r>
             <w:rPr>
@@ -2722,6 +2729,7 @@
           <w:id w:val="526296084"/>
           <w:citation/>
         </w:sdtPr>
+        <w:sdtEndPr/>
         <w:sdtContent>
           <w:r>
             <w:rPr>
@@ -2875,6 +2883,7 @@
           <w:id w:val="-1774697926"/>
           <w:citation/>
         </w:sdtPr>
+        <w:sdtEndPr/>
         <w:sdtContent>
           <w:r>
             <w:rPr>
@@ -3186,27 +3195,7 @@
                 <w:szCs w:val="24"/>
                 <w:lang w:val="es-CO" w:eastAsia="ja-JP" w:bidi="ar-SA"/>
               </w:rPr>
-              <w:t xml:space="preserve">Los algoritmos que manipulan este tipo de estructura son muy eficientes dado que tienen una complejidad temporal </w:t>
-            </w:r>
-            <w:proofErr w:type="gramStart"/>
-            <w:r>
-              <w:rPr>
-                <w:rFonts w:eastAsia="Times New Roman"/>
-                <w:sz w:val="24"/>
-                <w:szCs w:val="24"/>
-                <w:lang w:val="es-CO" w:eastAsia="ja-JP" w:bidi="ar-SA"/>
-              </w:rPr>
-              <w:t>O(</w:t>
-            </w:r>
-            <w:proofErr w:type="gramEnd"/>
-            <w:r>
-              <w:rPr>
-                <w:rFonts w:eastAsia="Times New Roman"/>
-                <w:sz w:val="24"/>
-                <w:szCs w:val="24"/>
-                <w:lang w:val="es-CO" w:eastAsia="ja-JP" w:bidi="ar-SA"/>
-              </w:rPr>
-              <w:t>1).</w:t>
+              <w:t>Los algoritmos que manipulan este tipo de estructura son muy eficientes dado que tienen una complejidad temporal O(1).</w:t>
             </w:r>
           </w:p>
         </w:tc>
@@ -3401,27 +3390,7 @@
                 <w:szCs w:val="24"/>
                 <w:lang w:val="es-CO" w:eastAsia="ja-JP" w:bidi="ar-SA"/>
               </w:rPr>
-              <w:t xml:space="preserve">Si un árbol no está equilibrado, sus funcionalidades pueden no ser eficientes. No es posible usarlo para datos que no requieran un orden. </w:t>
-            </w:r>
-            <w:proofErr w:type="gramStart"/>
-            <w:r>
-              <w:rPr>
-                <w:rFonts w:eastAsia="Times New Roman"/>
-                <w:sz w:val="24"/>
-                <w:szCs w:val="24"/>
-                <w:lang w:val="es-CO" w:eastAsia="ja-JP" w:bidi="ar-SA"/>
-              </w:rPr>
-              <w:t>Además</w:t>
-            </w:r>
-            <w:proofErr w:type="gramEnd"/>
-            <w:r>
-              <w:rPr>
-                <w:rFonts w:eastAsia="Times New Roman"/>
-                <w:sz w:val="24"/>
-                <w:szCs w:val="24"/>
-                <w:lang w:val="es-CO" w:eastAsia="ja-JP" w:bidi="ar-SA"/>
-              </w:rPr>
-              <w:t xml:space="preserve"> no cumple con la propiedad de </w:t>
+              <w:t xml:space="preserve">Si un árbol no está equilibrado, sus funcionalidades pueden no ser eficientes. No es posible usarlo para datos que no requieran un orden. Además no cumple con la propiedad de </w:t>
             </w:r>
             <w:proofErr w:type="spellStart"/>
             <w:r>
@@ -6145,21 +6114,7 @@
                                     <w:rPr>
                                       <w:i/>
                                     </w:rPr>
-                                    <w:t xml:space="preserve">&lt;K </w:t>
-                                  </w:r>
-                                  <w:proofErr w:type="spellStart"/>
-                                  <w:r>
-                                    <w:rPr>
-                                      <w:i/>
-                                    </w:rPr>
-                                    <w:t>extends</w:t>
-                                  </w:r>
-                                  <w:proofErr w:type="spellEnd"/>
-                                  <w:r>
-                                    <w:rPr>
-                                      <w:i/>
-                                    </w:rPr>
-                                    <w:t xml:space="preserve"> Comparable, V&gt;</w:t>
+                                    <w:t>&lt;K extends Comparable, V&gt;</w:t>
                                   </w:r>
                                 </w:p>
                               </w:tc>
@@ -6257,21 +6212,7 @@
                               <w:rPr>
                                 <w:i/>
                               </w:rPr>
-                              <w:t xml:space="preserve">&lt;K </w:t>
-                            </w:r>
-                            <w:proofErr w:type="spellStart"/>
-                            <w:r>
-                              <w:rPr>
-                                <w:i/>
-                              </w:rPr>
-                              <w:t>extends</w:t>
-                            </w:r>
-                            <w:proofErr w:type="spellEnd"/>
-                            <w:r>
-                              <w:rPr>
-                                <w:i/>
-                              </w:rPr>
-                              <w:t xml:space="preserve"> Comparable, V&gt;</w:t>
+                              <w:t>&lt;K extends Comparable, V&gt;</w:t>
                             </w:r>
                           </w:p>
                         </w:tc>
@@ -7046,7 +6987,7 @@
           </mc:Choice>
           <mc:Fallback>
             <w:pict>
-              <v:group w14:anchorId="02C593FE" id="Group 20" o:spid="_x0000_s1026" style="position:absolute;margin-left:72.05pt;margin-top:120.1pt;width:443.65pt;height:325.8pt;z-index:-253524992;mso-position-horizontal-relative:page;mso-position-vertical-relative:page" coordorigin="1441,2402" coordsize="8873,6516" o:gfxdata="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">
+              <v:group w14:anchorId="5CD28E42" id="Group 20" o:spid="_x0000_s1026" style="position:absolute;margin-left:72.05pt;margin-top:120.1pt;width:443.65pt;height:325.8pt;z-index:-253524992;mso-position-horizontal-relative:page;mso-position-vertical-relative:page" coordorigin="1441,2402" coordsize="8873,6516" o:gfxdata="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">
                 <v:rect id="Rectangle 28" o:spid="_x0000_s1027" style="position:absolute;left:1441;top:2402;width:8873;height:6516;visibility:visible;mso-wrap-style:square;v-text-anchor:top" o:gfxdata="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" fillcolor="#8eaadb" stroked="f"/>
                 <v:shapetype id="_x0000_t75" coordsize="21600,21600" o:spt="75" o:preferrelative="t" path="m@4@5l@4@11@9@11@9@5xe" filled="f" stroked="f">
                   <v:stroke joinstyle="miter"/>
@@ -9330,7 +9271,7 @@
           </mc:Choice>
           <mc:Fallback>
             <w:pict>
-              <v:group w14:anchorId="215798C8" id="Group 11" o:spid="_x0000_s1026" style="position:absolute;margin-left:72.05pt;margin-top:120.1pt;width:443.65pt;height:325.8pt;z-index:-253523968;mso-position-horizontal-relative:page;mso-position-vertical-relative:page" coordorigin="1441,2402" coordsize="8873,6516" o:gfxdata="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">
+              <v:group w14:anchorId="69D507C7" id="Group 11" o:spid="_x0000_s1026" style="position:absolute;margin-left:72.05pt;margin-top:120.1pt;width:443.65pt;height:325.8pt;z-index:-253523968;mso-position-horizontal-relative:page;mso-position-vertical-relative:page" coordorigin="1441,2402" coordsize="8873,6516" o:gfxdata="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">
                 <v:rect id="Rectangle 19" o:spid="_x0000_s1027" style="position:absolute;left:1441;top:2402;width:8873;height:6516;visibility:visible;mso-wrap-style:square;v-text-anchor:top" o:gfxdata="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" fillcolor="#8eaadb" stroked="f"/>
                 <v:shape id="Picture 18" o:spid="_x0000_s1028" type="#_x0000_t75" style="position:absolute;left:7115;top:4308;width:991;height:301;visibility:visible;mso-wrap-style:square" o:gfxdata="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">
                   <v:imagedata r:id="rId12" o:title=""/>
@@ -10664,7 +10605,7 @@
           </mc:Choice>
           <mc:Fallback>
             <w:pict>
-              <v:group w14:anchorId="2B1639B8" id="Group 2" o:spid="_x0000_s1026" style="position:absolute;margin-left:72.05pt;margin-top:120.05pt;width:443.65pt;height:325.8pt;z-index:-253522944;mso-position-horizontal-relative:page;mso-position-vertical-relative:page" coordorigin="1441,2401" coordsize="8873,6516" o:gfxdata="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">
+              <v:group w14:anchorId="5D6D2017" id="Group 2" o:spid="_x0000_s1026" style="position:absolute;margin-left:72.05pt;margin-top:120.05pt;width:443.65pt;height:325.8pt;z-index:-253522944;mso-position-horizontal-relative:page;mso-position-vertical-relative:page" coordorigin="1441,2401" coordsize="8873,6516" o:gfxdata="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">
                 <v:rect id="Rectangle 10" o:spid="_x0000_s1027" style="position:absolute;left:1441;top:2401;width:8873;height:6516;visibility:visible;mso-wrap-style:square;v-text-anchor:top" o:gfxdata="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" fillcolor="#8eaadb" stroked="f"/>
                 <v:shape id="Picture 9" o:spid="_x0000_s1028" type="#_x0000_t75" style="position:absolute;left:7055;top:4308;width:991;height:301;visibility:visible;mso-wrap-style:square" o:gfxdata="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">
                   <v:imagedata r:id="rId12" o:title=""/>
@@ -15764,6 +15705,7 @@
     <w:lsdException w:name="HTML Sample" w:semiHidden="1" w:unhideWhenUsed="1"/>
     <w:lsdException w:name="HTML Typewriter" w:semiHidden="1" w:unhideWhenUsed="1"/>
     <w:lsdException w:name="HTML Variable" w:semiHidden="1" w:unhideWhenUsed="1"/>
+    <w:lsdException w:name="Normal Table" w:semiHidden="1" w:unhideWhenUsed="1"/>
     <w:lsdException w:name="annotation subject" w:semiHidden="1" w:unhideWhenUsed="1"/>
     <w:lsdException w:name="No List" w:semiHidden="1" w:unhideWhenUsed="1"/>
     <w:lsdException w:name="Outline List 1" w:semiHidden="1" w:unhideWhenUsed="1"/>
@@ -15806,8 +15748,11 @@
     <w:lsdException w:name="Table Contemporary" w:semiHidden="1" w:unhideWhenUsed="1"/>
     <w:lsdException w:name="Table Elegant" w:semiHidden="1" w:unhideWhenUsed="1"/>
     <w:lsdException w:name="Table Professional" w:semiHidden="1" w:unhideWhenUsed="1"/>
+    <w:lsdException w:name="Table Subtle 1" w:semiHidden="1" w:unhideWhenUsed="1"/>
     <w:lsdException w:name="Table Subtle 2" w:semiHidden="1" w:unhideWhenUsed="1"/>
     <w:lsdException w:name="Table Web 1" w:semiHidden="1" w:unhideWhenUsed="1"/>
+    <w:lsdException w:name="Table Web 2" w:semiHidden="1" w:unhideWhenUsed="1"/>
+    <w:lsdException w:name="Table Web 3" w:semiHidden="1" w:unhideWhenUsed="1"/>
     <w:lsdException w:name="Balloon Text" w:semiHidden="1" w:unhideWhenUsed="1"/>
     <w:lsdException w:name="Table Grid" w:uiPriority="39"/>
     <w:lsdException w:name="Table Theme" w:semiHidden="1" w:unhideWhenUsed="1"/>

</xml_diff>